<commit_message>
Updated follow up templates
</commit_message>
<xml_diff>
--- a/Material/FollowUp_Templates.docx
+++ b/Material/FollowUp_Templates.docx
@@ -4,1013 +4,53 @@
   <w:body>
     <w:p>
       <w:pPr>
-        <w:jc w:val="center"/>
+        <w:pStyle w:val="NormalWeb"/>
+        <w:rPr>
+          <w:rFonts w:ascii="Arial" w:hAnsi="Arial" w:cs="Arial"/>
+          <w:color w:val="222222"/>
+        </w:rPr>
       </w:pPr>
       <w:r>
-        <w:t>Follow-Up Email Templates with The Office Memes</w:t>
+        <w:rPr>
+          <w:rFonts w:ascii="Arial" w:hAnsi="Arial" w:cs="Arial"/>
+          <w:color w:val="222222"/>
+        </w:rPr>
+        <w:t>Hi [Name],</w:t>
       </w:r>
     </w:p>
     <w:p>
       <w:pPr>
+        <w:pStyle w:val="NormalWeb"/>
         <w:rPr>
-          <w:sz w:val="18"/>
-          <w:szCs w:val="18"/>
+          <w:rFonts w:ascii="Arial" w:hAnsi="Arial" w:cs="Arial"/>
+          <w:color w:val="222222"/>
         </w:rPr>
       </w:pPr>
       <w:r>
         <w:rPr>
-          <w:sz w:val="18"/>
-          <w:szCs w:val="18"/>
+          <w:rFonts w:ascii="Arial" w:hAnsi="Arial" w:cs="Arial"/>
+          <w:color w:val="222222"/>
         </w:rPr>
-        <w:t xml:space="preserve">Email 1: Michael Scott - "Little </w:t>
-      </w:r>
-      <w:proofErr w:type="spellStart"/>
-      <w:r>
-        <w:rPr>
-          <w:sz w:val="18"/>
-          <w:szCs w:val="18"/>
-        </w:rPr>
-        <w:t>Stitious</w:t>
-      </w:r>
-      <w:proofErr w:type="spellEnd"/>
-      <w:r>
-        <w:rPr>
-          <w:sz w:val="18"/>
-          <w:szCs w:val="18"/>
-        </w:rPr>
-        <w:t>"</w:t>
+        <w:t>I know you’re busy, so just a quick follow-up on my earlier email. Please let me know if there’s a convenient time to connect or if there’s any further info I can provide.</w:t>
       </w:r>
     </w:p>
     <w:p>
       <w:pPr>
+        <w:pStyle w:val="NormalWeb"/>
         <w:rPr>
-          <w:sz w:val="18"/>
-          <w:szCs w:val="18"/>
+          <w:rFonts w:ascii="Arial" w:hAnsi="Arial" w:cs="Arial"/>
+          <w:color w:val="222222"/>
         </w:rPr>
       </w:pPr>
       <w:r>
         <w:rPr>
-          <w:sz w:val="18"/>
-          <w:szCs w:val="18"/>
+          <w:rFonts w:ascii="Arial" w:hAnsi="Arial" w:cs="Arial"/>
+          <w:color w:val="222222"/>
         </w:rPr>
-        <w:t xml:space="preserve">Subject: Just a little </w:t>
-      </w:r>
-      <w:proofErr w:type="spellStart"/>
-      <w:r>
-        <w:rPr>
-          <w:sz w:val="18"/>
-          <w:szCs w:val="18"/>
-        </w:rPr>
-        <w:t>stitious</w:t>
-      </w:r>
-      <w:proofErr w:type="spellEnd"/>
-      <w:r>
-        <w:rPr>
-          <w:sz w:val="18"/>
-          <w:szCs w:val="18"/>
-        </w:rPr>
-        <w:t xml:space="preserve"> about my last email... </w:t>
-      </w:r>
-      <w:r>
-        <w:rPr>
-          <w:rFonts w:ascii="Segoe UI Emoji" w:hAnsi="Segoe UI Emoji" w:cs="Segoe UI Emoji"/>
-          <w:sz w:val="18"/>
-          <w:szCs w:val="18"/>
-        </w:rPr>
-        <w:t>🤞</w:t>
+        <w:t>Thanks so much for your attention!</w:t>
       </w:r>
     </w:p>
-    <w:p>
-      <w:pPr>
-        <w:rPr>
-          <w:sz w:val="18"/>
-          <w:szCs w:val="18"/>
-        </w:rPr>
-      </w:pPr>
-      <w:r>
-        <w:rPr>
-          <w:sz w:val="18"/>
-          <w:szCs w:val="18"/>
-        </w:rPr>
-        <w:t>Hi Afeef,</w:t>
-      </w:r>
-    </w:p>
-    <w:p>
-      <w:pPr>
-        <w:rPr>
-          <w:sz w:val="18"/>
-          <w:szCs w:val="18"/>
-        </w:rPr>
-      </w:pPr>
-      <w:r>
-        <w:rPr>
-          <w:sz w:val="18"/>
-          <w:szCs w:val="18"/>
-        </w:rPr>
-        <w:t>Hope you're having a fantastic morning!</w:t>
-      </w:r>
-    </w:p>
-    <w:p>
-      <w:pPr>
-        <w:rPr>
-          <w:sz w:val="18"/>
-          <w:szCs w:val="18"/>
-        </w:rPr>
-      </w:pPr>
-      <w:r>
-        <w:rPr>
-          <w:sz w:val="18"/>
-          <w:szCs w:val="18"/>
-        </w:rPr>
-        <w:t>Thought you'd appreciate a little wisdom from Michael Scott today:</w:t>
-      </w:r>
-    </w:p>
-    <w:p>
-      <w:pPr>
-        <w:jc w:val="center"/>
-        <w:rPr>
-          <w:sz w:val="18"/>
-          <w:szCs w:val="18"/>
-        </w:rPr>
-      </w:pPr>
-      <w:r>
-        <w:rPr>
-          <w:noProof/>
-        </w:rPr>
-        <w:drawing>
-          <wp:inline distT="0" distB="0" distL="0" distR="0" wp14:anchorId="5EF87932" wp14:editId="574E962F">
-            <wp:extent cx="2994991" cy="2390332"/>
-            <wp:effectExtent l="0" t="0" r="0" b="0"/>
-            <wp:docPr id="1966160090" name="Picture 1" descr="It took me a while to get this joke when I first saw the episode...  especially the way Michael said this .. like he mean it : r/DunderMifflin"/>
-            <wp:cNvGraphicFramePr>
-              <a:graphicFrameLocks xmlns:a="http://schemas.openxmlformats.org/drawingml/2006/main" noChangeAspect="1"/>
-            </wp:cNvGraphicFramePr>
-            <a:graphic xmlns:a="http://schemas.openxmlformats.org/drawingml/2006/main">
-              <a:graphicData uri="http://schemas.openxmlformats.org/drawingml/2006/picture">
-                <pic:pic xmlns:pic="http://schemas.openxmlformats.org/drawingml/2006/picture">
-                  <pic:nvPicPr>
-                    <pic:cNvPr id="0" name="Picture 13" descr="It took me a while to get this joke when I first saw the episode...  especially the way Michael said this .. like he mean it : r/DunderMifflin"/>
-                    <pic:cNvPicPr>
-                      <a:picLocks noChangeAspect="1" noChangeArrowheads="1"/>
-                    </pic:cNvPicPr>
-                  </pic:nvPicPr>
-                  <pic:blipFill>
-                    <a:blip r:embed="rId4">
-                      <a:extLst>
-                        <a:ext uri="{28A0092B-C50C-407E-A947-70E740481C1C}">
-                          <a14:useLocalDpi xmlns:a14="http://schemas.microsoft.com/office/drawing/2010/main" val="0"/>
-                        </a:ext>
-                      </a:extLst>
-                    </a:blip>
-                    <a:srcRect/>
-                    <a:stretch>
-                      <a:fillRect/>
-                    </a:stretch>
-                  </pic:blipFill>
-                  <pic:spPr bwMode="auto">
-                    <a:xfrm>
-                      <a:off x="0" y="0"/>
-                      <a:ext cx="2999564" cy="2393981"/>
-                    </a:xfrm>
-                    <a:prstGeom prst="rect">
-                      <a:avLst/>
-                    </a:prstGeom>
-                    <a:noFill/>
-                    <a:ln>
-                      <a:noFill/>
-                    </a:ln>
-                  </pic:spPr>
-                </pic:pic>
-              </a:graphicData>
-            </a:graphic>
-          </wp:inline>
-        </w:drawing>
-      </w:r>
-    </w:p>
-    <w:p>
-      <w:pPr>
-        <w:jc w:val="center"/>
-        <w:rPr>
-          <w:sz w:val="18"/>
-          <w:szCs w:val="18"/>
-        </w:rPr>
-      </w:pPr>
-      <w:r>
-        <w:rPr>
-          <w:sz w:val="18"/>
-          <w:szCs w:val="18"/>
-        </w:rPr>
-        <w:t xml:space="preserve">"I'm not superstitious, but I am a little </w:t>
-      </w:r>
-      <w:proofErr w:type="spellStart"/>
-      <w:r>
-        <w:rPr>
-          <w:sz w:val="18"/>
-          <w:szCs w:val="18"/>
-        </w:rPr>
-        <w:t>stitious</w:t>
-      </w:r>
-      <w:proofErr w:type="spellEnd"/>
-      <w:r>
-        <w:rPr>
-          <w:sz w:val="18"/>
-          <w:szCs w:val="18"/>
-        </w:rPr>
-        <w:t>."</w:t>
-      </w:r>
-    </w:p>
-    <w:p>
-      <w:pPr>
-        <w:rPr>
-          <w:sz w:val="18"/>
-          <w:szCs w:val="18"/>
-        </w:rPr>
-      </w:pPr>
-      <w:r>
-        <w:rPr>
-          <w:sz w:val="18"/>
-          <w:szCs w:val="18"/>
-        </w:rPr>
-        <w:t>Not being superstitious myself—but sending good vibes your way just in case!</w:t>
-      </w:r>
-    </w:p>
-    <w:p>
-      <w:pPr>
-        <w:rPr>
-          <w:sz w:val="18"/>
-          <w:szCs w:val="18"/>
-        </w:rPr>
-      </w:pPr>
-      <w:r>
-        <w:rPr>
-          <w:sz w:val="18"/>
-          <w:szCs w:val="18"/>
-        </w:rPr>
-        <w:t>Just following up on my last email regarding the Business Analyst role at Petco. I'd love to chat when you have a moment.</w:t>
-      </w:r>
-    </w:p>
-    <w:p>
-      <w:pPr>
-        <w:rPr>
-          <w:sz w:val="18"/>
-          <w:szCs w:val="18"/>
-        </w:rPr>
-      </w:pPr>
-      <w:r>
-        <w:rPr>
-          <w:sz w:val="18"/>
-          <w:szCs w:val="18"/>
-        </w:rPr>
-        <w:t>Wishing you a productive (and lucky!) day ahead!</w:t>
-      </w:r>
-    </w:p>
-    <w:p>
-      <w:pPr>
-        <w:rPr>
-          <w:sz w:val="18"/>
-          <w:szCs w:val="18"/>
-        </w:rPr>
-      </w:pPr>
-      <w:r>
-        <w:rPr>
-          <w:sz w:val="18"/>
-          <w:szCs w:val="18"/>
-        </w:rPr>
-        <w:t>Warm regards,</w:t>
-      </w:r>
-    </w:p>
-    <w:p>
-      <w:pPr>
-        <w:rPr>
-          <w:sz w:val="18"/>
-          <w:szCs w:val="18"/>
-        </w:rPr>
-      </w:pPr>
-      <w:r>
-        <w:rPr>
-          <w:sz w:val="18"/>
-          <w:szCs w:val="18"/>
-        </w:rPr>
-        <w:t>Praveen</w:t>
-      </w:r>
-    </w:p>
-    <w:p>
-      <w:pPr>
-        <w:rPr>
-          <w:sz w:val="18"/>
-          <w:szCs w:val="18"/>
-        </w:rPr>
-      </w:pPr>
-    </w:p>
-    <w:p>
-      <w:pPr>
-        <w:rPr>
-          <w:sz w:val="18"/>
-          <w:szCs w:val="18"/>
-        </w:rPr>
-      </w:pPr>
-    </w:p>
-    <w:p>
-      <w:pPr>
-        <w:rPr>
-          <w:sz w:val="18"/>
-          <w:szCs w:val="18"/>
-        </w:rPr>
-      </w:pPr>
-    </w:p>
-    <w:p>
-      <w:pPr>
-        <w:rPr>
-          <w:sz w:val="18"/>
-          <w:szCs w:val="18"/>
-        </w:rPr>
-      </w:pPr>
-    </w:p>
-    <w:p>
-      <w:pPr>
-        <w:rPr>
-          <w:sz w:val="18"/>
-          <w:szCs w:val="18"/>
-        </w:rPr>
-      </w:pPr>
-    </w:p>
-    <w:p>
-      <w:pPr>
-        <w:rPr>
-          <w:sz w:val="18"/>
-          <w:szCs w:val="18"/>
-        </w:rPr>
-      </w:pPr>
-    </w:p>
-    <w:p>
-      <w:pPr>
-        <w:rPr>
-          <w:sz w:val="18"/>
-          <w:szCs w:val="18"/>
-        </w:rPr>
-      </w:pPr>
-    </w:p>
-    <w:p>
-      <w:pPr>
-        <w:rPr>
-          <w:sz w:val="18"/>
-          <w:szCs w:val="18"/>
-        </w:rPr>
-      </w:pPr>
-    </w:p>
-    <w:p>
-      <w:pPr>
-        <w:rPr>
-          <w:sz w:val="18"/>
-          <w:szCs w:val="18"/>
-        </w:rPr>
-      </w:pPr>
-    </w:p>
-    <w:p>
-      <w:pPr>
-        <w:rPr>
-          <w:sz w:val="18"/>
-          <w:szCs w:val="18"/>
-        </w:rPr>
-      </w:pPr>
-    </w:p>
-    <w:p>
-      <w:pPr>
-        <w:rPr>
-          <w:sz w:val="18"/>
-          <w:szCs w:val="18"/>
-        </w:rPr>
-      </w:pPr>
-    </w:p>
-    <w:p>
-      <w:pPr>
-        <w:rPr>
-          <w:sz w:val="18"/>
-          <w:szCs w:val="18"/>
-        </w:rPr>
-      </w:pPr>
-    </w:p>
-    <w:p>
-      <w:pPr>
-        <w:rPr>
-          <w:sz w:val="18"/>
-          <w:szCs w:val="18"/>
-        </w:rPr>
-      </w:pPr>
-      <w:r>
-        <w:rPr>
-          <w:sz w:val="18"/>
-          <w:szCs w:val="18"/>
-        </w:rPr>
-        <w:lastRenderedPageBreak/>
-        <w:t xml:space="preserve">Email 2: Dwight </w:t>
-      </w:r>
-      <w:proofErr w:type="spellStart"/>
-      <w:r>
-        <w:rPr>
-          <w:sz w:val="18"/>
-          <w:szCs w:val="18"/>
-        </w:rPr>
-        <w:t>Schrute</w:t>
-      </w:r>
-      <w:proofErr w:type="spellEnd"/>
-      <w:r>
-        <w:rPr>
-          <w:sz w:val="18"/>
-          <w:szCs w:val="18"/>
-        </w:rPr>
-        <w:t xml:space="preserve"> - "Facing Challenges"</w:t>
-      </w:r>
-    </w:p>
-    <w:p>
-      <w:pPr>
-        <w:rPr>
-          <w:sz w:val="18"/>
-          <w:szCs w:val="18"/>
-        </w:rPr>
-      </w:pPr>
-      <w:r>
-        <w:rPr>
-          <w:sz w:val="18"/>
-          <w:szCs w:val="18"/>
-        </w:rPr>
-        <w:t xml:space="preserve">Subject: Ready for challenges (Dwight </w:t>
-      </w:r>
-      <w:proofErr w:type="spellStart"/>
-      <w:r>
-        <w:rPr>
-          <w:sz w:val="18"/>
-          <w:szCs w:val="18"/>
-        </w:rPr>
-        <w:t>Schrute</w:t>
-      </w:r>
-      <w:proofErr w:type="spellEnd"/>
-      <w:r>
-        <w:rPr>
-          <w:sz w:val="18"/>
-          <w:szCs w:val="18"/>
-        </w:rPr>
-        <w:t xml:space="preserve"> approved) </w:t>
-      </w:r>
-      <w:r>
-        <w:rPr>
-          <w:rFonts w:ascii="Segoe UI Emoji" w:hAnsi="Segoe UI Emoji" w:cs="Segoe UI Emoji"/>
-          <w:sz w:val="18"/>
-          <w:szCs w:val="18"/>
-        </w:rPr>
-        <w:t>💪</w:t>
-      </w:r>
-    </w:p>
-    <w:p>
-      <w:pPr>
-        <w:rPr>
-          <w:sz w:val="18"/>
-          <w:szCs w:val="18"/>
-        </w:rPr>
-      </w:pPr>
-      <w:r>
-        <w:rPr>
-          <w:sz w:val="18"/>
-          <w:szCs w:val="18"/>
-        </w:rPr>
-        <w:t>Hi Afeef,</w:t>
-      </w:r>
-    </w:p>
-    <w:p>
-      <w:pPr>
-        <w:rPr>
-          <w:sz w:val="18"/>
-          <w:szCs w:val="18"/>
-        </w:rPr>
-      </w:pPr>
-      <w:r>
-        <w:rPr>
-          <w:sz w:val="18"/>
-          <w:szCs w:val="18"/>
-        </w:rPr>
-        <w:t>Hope your day is off to a strong start!</w:t>
-      </w:r>
-    </w:p>
-    <w:p>
-      <w:pPr>
-        <w:rPr>
-          <w:sz w:val="18"/>
-          <w:szCs w:val="18"/>
-        </w:rPr>
-      </w:pPr>
-      <w:r>
-        <w:rPr>
-          <w:sz w:val="18"/>
-          <w:szCs w:val="18"/>
-        </w:rPr>
-        <w:t xml:space="preserve">This morning’s motivational moment brought to you by Dwight </w:t>
-      </w:r>
-      <w:proofErr w:type="spellStart"/>
-      <w:r>
-        <w:rPr>
-          <w:sz w:val="18"/>
-          <w:szCs w:val="18"/>
-        </w:rPr>
-        <w:t>Schrute</w:t>
-      </w:r>
-      <w:proofErr w:type="spellEnd"/>
-      <w:r>
-        <w:rPr>
-          <w:sz w:val="18"/>
-          <w:szCs w:val="18"/>
-        </w:rPr>
-        <w:t>:</w:t>
-      </w:r>
-    </w:p>
-    <w:p>
-      <w:pPr>
-        <w:jc w:val="center"/>
-        <w:rPr>
-          <w:sz w:val="18"/>
-          <w:szCs w:val="18"/>
-        </w:rPr>
-      </w:pPr>
-      <w:r>
-        <w:rPr>
-          <w:noProof/>
-        </w:rPr>
-        <w:drawing>
-          <wp:inline distT="0" distB="0" distL="0" distR="0" wp14:anchorId="5DB188D5" wp14:editId="5A3BCBAC">
-            <wp:extent cx="2855595" cy="1597025"/>
-            <wp:effectExtent l="0" t="0" r="1905" b="3175"/>
-            <wp:docPr id="209962505" name="Picture 3" descr="YARN | DWIGHT: I am ready to face any ..."/>
-            <wp:cNvGraphicFramePr>
-              <a:graphicFrameLocks xmlns:a="http://schemas.openxmlformats.org/drawingml/2006/main" noChangeAspect="1"/>
-            </wp:cNvGraphicFramePr>
-            <a:graphic xmlns:a="http://schemas.openxmlformats.org/drawingml/2006/main">
-              <a:graphicData uri="http://schemas.openxmlformats.org/drawingml/2006/picture">
-                <pic:pic xmlns:pic="http://schemas.openxmlformats.org/drawingml/2006/picture">
-                  <pic:nvPicPr>
-                    <pic:cNvPr id="0" name="Picture 17" descr="YARN | DWIGHT: I am ready to face any ..."/>
-                    <pic:cNvPicPr>
-                      <a:picLocks noChangeAspect="1" noChangeArrowheads="1"/>
-                    </pic:cNvPicPr>
-                  </pic:nvPicPr>
-                  <pic:blipFill>
-                    <a:blip r:embed="rId5">
-                      <a:extLst>
-                        <a:ext uri="{28A0092B-C50C-407E-A947-70E740481C1C}">
-                          <a14:useLocalDpi xmlns:a14="http://schemas.microsoft.com/office/drawing/2010/main" val="0"/>
-                        </a:ext>
-                      </a:extLst>
-                    </a:blip>
-                    <a:srcRect/>
-                    <a:stretch>
-                      <a:fillRect/>
-                    </a:stretch>
-                  </pic:blipFill>
-                  <pic:spPr bwMode="auto">
-                    <a:xfrm>
-                      <a:off x="0" y="0"/>
-                      <a:ext cx="2855595" cy="1597025"/>
-                    </a:xfrm>
-                    <a:prstGeom prst="rect">
-                      <a:avLst/>
-                    </a:prstGeom>
-                    <a:noFill/>
-                    <a:ln>
-                      <a:noFill/>
-                    </a:ln>
-                  </pic:spPr>
-                </pic:pic>
-              </a:graphicData>
-            </a:graphic>
-          </wp:inline>
-        </w:drawing>
-      </w:r>
-    </w:p>
-    <w:p>
-      <w:pPr>
-        <w:jc w:val="center"/>
-        <w:rPr>
-          <w:sz w:val="18"/>
-          <w:szCs w:val="18"/>
-        </w:rPr>
-      </w:pPr>
-      <w:r>
-        <w:rPr>
-          <w:sz w:val="18"/>
-          <w:szCs w:val="18"/>
-        </w:rPr>
-        <w:t>"I am ready to face any challenges that might be foolish enough to face me."</w:t>
-      </w:r>
-    </w:p>
-    <w:p>
-      <w:pPr>
-        <w:rPr>
-          <w:sz w:val="18"/>
-          <w:szCs w:val="18"/>
-        </w:rPr>
-      </w:pPr>
-      <w:r>
-        <w:rPr>
-          <w:sz w:val="18"/>
-          <w:szCs w:val="18"/>
-        </w:rPr>
-        <w:t>Like Dwight, I'm feeling ready and energized about the opportunity at Petco. Just checking if my earlier email about the Business Analyst role has caught your attention yet.</w:t>
-      </w:r>
-    </w:p>
-    <w:p>
-      <w:pPr>
-        <w:rPr>
-          <w:sz w:val="18"/>
-          <w:szCs w:val="18"/>
-        </w:rPr>
-      </w:pPr>
-      <w:r>
-        <w:rPr>
-          <w:sz w:val="18"/>
-          <w:szCs w:val="18"/>
-        </w:rPr>
-        <w:t>Would love to discuss how I can help tackle the team’s challenges—no matter how foolish they might be!</w:t>
-      </w:r>
-    </w:p>
-    <w:p>
-      <w:pPr>
-        <w:rPr>
-          <w:sz w:val="18"/>
-          <w:szCs w:val="18"/>
-        </w:rPr>
-      </w:pPr>
-      <w:r>
-        <w:rPr>
-          <w:sz w:val="18"/>
-          <w:szCs w:val="18"/>
-        </w:rPr>
-        <w:t>Cheers,</w:t>
-      </w:r>
-    </w:p>
-    <w:p>
-      <w:pPr>
-        <w:rPr>
-          <w:sz w:val="18"/>
-          <w:szCs w:val="18"/>
-        </w:rPr>
-      </w:pPr>
-      <w:r>
-        <w:rPr>
-          <w:sz w:val="18"/>
-          <w:szCs w:val="18"/>
-        </w:rPr>
-        <w:t>Praveen</w:t>
-      </w:r>
-    </w:p>
-    <w:p>
-      <w:pPr>
-        <w:rPr>
-          <w:sz w:val="18"/>
-          <w:szCs w:val="18"/>
-        </w:rPr>
-      </w:pPr>
-    </w:p>
-    <w:p>
-      <w:pPr>
-        <w:rPr>
-          <w:sz w:val="18"/>
-          <w:szCs w:val="18"/>
-        </w:rPr>
-      </w:pPr>
-    </w:p>
-    <w:p>
-      <w:pPr>
-        <w:rPr>
-          <w:sz w:val="18"/>
-          <w:szCs w:val="18"/>
-        </w:rPr>
-      </w:pPr>
-    </w:p>
-    <w:p>
-      <w:pPr>
-        <w:rPr>
-          <w:sz w:val="18"/>
-          <w:szCs w:val="18"/>
-        </w:rPr>
-      </w:pPr>
-    </w:p>
-    <w:p>
-      <w:pPr>
-        <w:rPr>
-          <w:sz w:val="18"/>
-          <w:szCs w:val="18"/>
-        </w:rPr>
-      </w:pPr>
-    </w:p>
-    <w:p>
-      <w:pPr>
-        <w:rPr>
-          <w:sz w:val="18"/>
-          <w:szCs w:val="18"/>
-        </w:rPr>
-      </w:pPr>
-    </w:p>
-    <w:p>
-      <w:pPr>
-        <w:rPr>
-          <w:sz w:val="18"/>
-          <w:szCs w:val="18"/>
-        </w:rPr>
-      </w:pPr>
-    </w:p>
-    <w:p>
-      <w:pPr>
-        <w:rPr>
-          <w:sz w:val="18"/>
-          <w:szCs w:val="18"/>
-        </w:rPr>
-      </w:pPr>
-    </w:p>
-    <w:p>
-      <w:pPr>
-        <w:rPr>
-          <w:sz w:val="18"/>
-          <w:szCs w:val="18"/>
-        </w:rPr>
-      </w:pPr>
-    </w:p>
-    <w:p>
-      <w:pPr>
-        <w:rPr>
-          <w:sz w:val="18"/>
-          <w:szCs w:val="18"/>
-        </w:rPr>
-      </w:pPr>
-    </w:p>
-    <w:p>
-      <w:pPr>
-        <w:rPr>
-          <w:sz w:val="18"/>
-          <w:szCs w:val="18"/>
-        </w:rPr>
-      </w:pPr>
-    </w:p>
-    <w:p>
-      <w:pPr>
-        <w:rPr>
-          <w:sz w:val="18"/>
-          <w:szCs w:val="18"/>
-        </w:rPr>
-      </w:pPr>
-    </w:p>
-    <w:p>
-      <w:pPr>
-        <w:rPr>
-          <w:sz w:val="18"/>
-          <w:szCs w:val="18"/>
-        </w:rPr>
-      </w:pPr>
-    </w:p>
-    <w:p>
-      <w:pPr>
-        <w:rPr>
-          <w:sz w:val="18"/>
-          <w:szCs w:val="18"/>
-        </w:rPr>
-      </w:pPr>
-    </w:p>
-    <w:p>
-      <w:pPr>
-        <w:rPr>
-          <w:sz w:val="18"/>
-          <w:szCs w:val="18"/>
-        </w:rPr>
-      </w:pPr>
-    </w:p>
-    <w:p>
-      <w:pPr>
-        <w:rPr>
-          <w:sz w:val="18"/>
-          <w:szCs w:val="18"/>
-        </w:rPr>
-      </w:pPr>
-    </w:p>
-    <w:p>
-      <w:pPr>
-        <w:rPr>
-          <w:sz w:val="18"/>
-          <w:szCs w:val="18"/>
-        </w:rPr>
-      </w:pPr>
-    </w:p>
-    <w:p>
-      <w:pPr>
-        <w:rPr>
-          <w:sz w:val="18"/>
-          <w:szCs w:val="18"/>
-        </w:rPr>
-      </w:pPr>
-    </w:p>
-    <w:p>
-      <w:pPr>
-        <w:rPr>
-          <w:sz w:val="18"/>
-          <w:szCs w:val="18"/>
-        </w:rPr>
-      </w:pPr>
-      <w:r>
-        <w:rPr>
-          <w:sz w:val="18"/>
-          <w:szCs w:val="18"/>
-        </w:rPr>
-        <w:lastRenderedPageBreak/>
-        <w:t>Email 3: Michael Scott - "Why Are You the Way That You Are?"</w:t>
-      </w:r>
-    </w:p>
-    <w:p>
-      <w:pPr>
-        <w:rPr>
-          <w:sz w:val="18"/>
-          <w:szCs w:val="18"/>
-        </w:rPr>
-      </w:pPr>
-      <w:r>
-        <w:rPr>
-          <w:sz w:val="18"/>
-          <w:szCs w:val="18"/>
-        </w:rPr>
-        <w:t xml:space="preserve">Subject: Quick check-in (Michael Scott style!) </w:t>
-      </w:r>
-      <w:r>
-        <w:rPr>
-          <w:rFonts w:ascii="Segoe UI Emoji" w:hAnsi="Segoe UI Emoji" w:cs="Segoe UI Emoji"/>
-          <w:sz w:val="18"/>
-          <w:szCs w:val="18"/>
-        </w:rPr>
-        <w:t>😅</w:t>
-      </w:r>
-    </w:p>
-    <w:p>
-      <w:pPr>
-        <w:rPr>
-          <w:sz w:val="18"/>
-          <w:szCs w:val="18"/>
-        </w:rPr>
-      </w:pPr>
-      <w:r>
-        <w:rPr>
-          <w:sz w:val="18"/>
-          <w:szCs w:val="18"/>
-        </w:rPr>
-        <w:t>Hi Afeef,</w:t>
-      </w:r>
-    </w:p>
-    <w:p>
-      <w:pPr>
-        <w:rPr>
-          <w:sz w:val="18"/>
-          <w:szCs w:val="18"/>
-        </w:rPr>
-      </w:pPr>
-      <w:r>
-        <w:rPr>
-          <w:sz w:val="18"/>
-          <w:szCs w:val="18"/>
-        </w:rPr>
-        <w:t>Hope your inbox is kinder today! Thought you'd enjoy a relatable moment from Michael Scott:</w:t>
-      </w:r>
-    </w:p>
-    <w:p>
-      <w:pPr>
-        <w:jc w:val="center"/>
-        <w:rPr>
-          <w:sz w:val="18"/>
-          <w:szCs w:val="18"/>
-        </w:rPr>
-      </w:pPr>
-      <w:r>
-        <w:rPr>
-          <w:noProof/>
-        </w:rPr>
-        <w:drawing>
-          <wp:inline distT="0" distB="0" distL="0" distR="0" wp14:anchorId="772E964D" wp14:editId="2C365DAD">
-            <wp:extent cx="3206750" cy="1417955"/>
-            <wp:effectExtent l="0" t="0" r="0" b="0"/>
-            <wp:docPr id="1160681046" name="Picture 4" descr="Illustrator Who Draws So Many Skulls ..."/>
-            <wp:cNvGraphicFramePr>
-              <a:graphicFrameLocks xmlns:a="http://schemas.openxmlformats.org/drawingml/2006/main" noChangeAspect="1"/>
-            </wp:cNvGraphicFramePr>
-            <a:graphic xmlns:a="http://schemas.openxmlformats.org/drawingml/2006/main">
-              <a:graphicData uri="http://schemas.openxmlformats.org/drawingml/2006/picture">
-                <pic:pic xmlns:pic="http://schemas.openxmlformats.org/drawingml/2006/picture">
-                  <pic:nvPicPr>
-                    <pic:cNvPr id="0" name="Picture 19" descr="Illustrator Who Draws So Many Skulls ..."/>
-                    <pic:cNvPicPr>
-                      <a:picLocks noChangeAspect="1" noChangeArrowheads="1"/>
-                    </pic:cNvPicPr>
-                  </pic:nvPicPr>
-                  <pic:blipFill>
-                    <a:blip r:embed="rId6">
-                      <a:extLst>
-                        <a:ext uri="{28A0092B-C50C-407E-A947-70E740481C1C}">
-                          <a14:useLocalDpi xmlns:a14="http://schemas.microsoft.com/office/drawing/2010/main" val="0"/>
-                        </a:ext>
-                      </a:extLst>
-                    </a:blip>
-                    <a:srcRect/>
-                    <a:stretch>
-                      <a:fillRect/>
-                    </a:stretch>
-                  </pic:blipFill>
-                  <pic:spPr bwMode="auto">
-                    <a:xfrm>
-                      <a:off x="0" y="0"/>
-                      <a:ext cx="3206750" cy="1417955"/>
-                    </a:xfrm>
-                    <a:prstGeom prst="rect">
-                      <a:avLst/>
-                    </a:prstGeom>
-                    <a:noFill/>
-                    <a:ln>
-                      <a:noFill/>
-                    </a:ln>
-                  </pic:spPr>
-                </pic:pic>
-              </a:graphicData>
-            </a:graphic>
-          </wp:inline>
-        </w:drawing>
-      </w:r>
-    </w:p>
-    <w:p>
-      <w:pPr>
-        <w:jc w:val="center"/>
-        <w:rPr>
-          <w:sz w:val="18"/>
-          <w:szCs w:val="18"/>
-        </w:rPr>
-      </w:pPr>
-      <w:r>
-        <w:rPr>
-          <w:sz w:val="18"/>
-          <w:szCs w:val="18"/>
-        </w:rPr>
-        <w:t>"Why are you the way that you are?"</w:t>
-      </w:r>
-    </w:p>
-    <w:p>
-      <w:pPr>
-        <w:rPr>
-          <w:sz w:val="18"/>
-          <w:szCs w:val="18"/>
-        </w:rPr>
-      </w:pPr>
-      <w:r>
-        <w:rPr>
-          <w:sz w:val="18"/>
-          <w:szCs w:val="18"/>
-        </w:rPr>
-        <w:t>Totally get that inboxes can be overwhelming, so I'll keep it brief—just wanted to gently bump up my previous email regarding the Business Analyst position at Petco.</w:t>
-      </w:r>
-    </w:p>
-    <w:p>
-      <w:pPr>
-        <w:rPr>
-          <w:sz w:val="18"/>
-          <w:szCs w:val="18"/>
-        </w:rPr>
-      </w:pPr>
-      <w:r>
-        <w:rPr>
-          <w:sz w:val="18"/>
-          <w:szCs w:val="18"/>
-        </w:rPr>
-        <w:t>Let me know if you’re free for a quick chat. Until then, wishing you manageable email loads and lots of coffee!</w:t>
-      </w:r>
-    </w:p>
-    <w:p>
-      <w:pPr>
-        <w:rPr>
-          <w:sz w:val="18"/>
-          <w:szCs w:val="18"/>
-        </w:rPr>
-      </w:pPr>
-      <w:r>
-        <w:rPr>
-          <w:sz w:val="18"/>
-          <w:szCs w:val="18"/>
-        </w:rPr>
-        <w:t>All the best,</w:t>
-      </w:r>
-    </w:p>
-    <w:p>
-      <w:pPr>
-        <w:rPr>
-          <w:sz w:val="18"/>
-          <w:szCs w:val="18"/>
-        </w:rPr>
-      </w:pPr>
-      <w:r>
-        <w:rPr>
-          <w:sz w:val="18"/>
-          <w:szCs w:val="18"/>
-        </w:rPr>
-        <w:t>Praveen</w:t>
-      </w:r>
-    </w:p>
+    <w:p/>
     <w:sectPr>
       <w:pgSz w:w="11906" w:h="16838"/>
       <w:pgMar w:top="1440" w:right="1440" w:bottom="1440" w:left="1440" w:header="708" w:footer="708" w:gutter="0"/>
@@ -1938,6 +978,25 @@
       <w:spacing w:val="5"/>
     </w:rPr>
   </w:style>
+  <w:style w:type="paragraph" w:styleId="NormalWeb">
+    <w:name w:val="Normal (Web)"/>
+    <w:basedOn w:val="Normal"/>
+    <w:uiPriority w:val="99"/>
+    <w:semiHidden/>
+    <w:unhideWhenUsed/>
+    <w:rsid w:val="000B4DEA"/>
+    <w:pPr>
+      <w:spacing w:before="100" w:beforeAutospacing="1" w:after="100" w:afterAutospacing="1" w:line="240" w:lineRule="auto"/>
+    </w:pPr>
+    <w:rPr>
+      <w:rFonts w:ascii="Times New Roman" w:eastAsia="Times New Roman" w:hAnsi="Times New Roman" w:cs="Times New Roman"/>
+      <w:kern w:val="0"/>
+      <w:sz w:val="24"/>
+      <w:szCs w:val="24"/>
+      <w:lang w:eastAsia="en-IN"/>
+      <w14:ligatures w14:val="none"/>
+    </w:rPr>
+  </w:style>
 </w:styles>
 </file>
 

</xml_diff>